<commit_message>
chore: finish presentation lyrics
</commit_message>
<xml_diff>
--- a/A23-503_VladlenAfonin_Presentation_text.docx
+++ b/A23-503_VladlenAfonin_Presentation_text.docx
@@ -18,7 +18,37 @@
     </w:p>
     <w:p>
       <w:r>
-        <w:t>Good morning everyone, it's good to see...</w:t>
+        <w:t xml:space="preserve">Good morning everyone, it's good to </w:t>
+      </w:r>
+      <w:r>
+        <w:t>e-meet you all today.</w:t>
+      </w:r>
+      <w:r>
+        <w:t xml:space="preserve"> </w:t>
+      </w:r>
+      <w:r>
+        <w:t>Thank you very much to the organi</w:t>
+      </w:r>
+      <w:r>
+        <w:t>z</w:t>
+      </w:r>
+      <w:r>
+        <w:t xml:space="preserve">ers </w:t>
+      </w:r>
+      <w:r>
+        <w:t xml:space="preserve">for </w:t>
+      </w:r>
+      <w:r>
+        <w:t xml:space="preserve">giving me the opportunity to present </w:t>
+      </w:r>
+      <w:r>
+        <w:t xml:space="preserve">on the </w:t>
+      </w:r>
+      <w:r>
+        <w:t>New Technologies of Interdisciplinary Research</w:t>
+      </w:r>
+      <w:r>
+        <w:t xml:space="preserve"> conference.</w:t>
       </w:r>
     </w:p>
     <w:p/>
@@ -30,11 +60,29 @@
         <w:t>“</w:t>
       </w:r>
       <w:r>
-        <w:t>zkBoost: ...</w:t>
+        <w:t>zkBoost: efficient zero-knowledge proofs of gradient boosting training</w:t>
       </w:r>
       <w:r>
         <w:t>”</w:t>
       </w:r>
+      <w:r>
+        <w:t xml:space="preserve">. It touches on the subject of </w:t>
+      </w:r>
+      <w:r>
+        <w:t>zero-knowledge proofs applied to classical machine learning.</w:t>
+      </w:r>
+      <w:r>
+        <w:t xml:space="preserve"> My name is Vladlen Afonin and I am a </w:t>
+      </w:r>
+      <w:r>
+        <w:t>PhD student at the National Research Nuclear University “MEPhI”</w:t>
+      </w:r>
+      <w:r>
+        <w:t>, graduating in Cryptology and Cybersecurity</w:t>
+      </w:r>
+      <w:r>
+        <w:t>.</w:t>
+      </w:r>
     </w:p>
     <w:p/>
     <w:p>
@@ -95,27 +143,51 @@
         <w:rPr>
           <w:lang w:val="en-US"/>
         </w:rPr>
-        <w:t>This also poses a security concern for the model owner, as there exists a so-called "model extraction" attack, where the attacker basically steals the model using only its public interface without knowing its inner design.</w:t>
-      </w:r>
-    </w:p>
-    <w:p>
-      <w:pPr>
-        <w:rPr>
-          <w:lang w:val="en-US"/>
-        </w:rPr>
-      </w:pPr>
-    </w:p>
-    <w:p>
-      <w:pPr>
-        <w:rPr>
-          <w:lang w:val="en-US"/>
-        </w:rPr>
-      </w:pPr>
-      <w:r>
-        <w:rPr>
-          <w:lang w:val="en-US"/>
-        </w:rPr>
-        <w:t>Lastly, huge computational complexity may require the model owner to split the process of model training across multiple servers. However, there is no way of telling if the model was trained correctly by these remote servers, to which model owner may simply not have access to.</w:t>
+        <w:t xml:space="preserve">This also poses a security concern for the model owner, as there exists a so-called </w:t>
+      </w:r>
+      <w:r>
+        <w:rPr>
+          <w:lang w:val="en-US"/>
+        </w:rPr>
+        <w:t>“</w:t>
+      </w:r>
+      <w:r>
+        <w:rPr>
+          <w:lang w:val="en-US"/>
+        </w:rPr>
+        <w:t>model extraction</w:t>
+      </w:r>
+      <w:r>
+        <w:rPr>
+          <w:lang w:val="en-US"/>
+        </w:rPr>
+        <w:t>”</w:t>
+      </w:r>
+      <w:r>
+        <w:rPr>
+          <w:lang w:val="en-US"/>
+        </w:rPr>
+        <w:t xml:space="preserve"> attack, where the attacker basically steals the model using only its public interface without knowing its inner design.</w:t>
+      </w:r>
+    </w:p>
+    <w:p>
+      <w:pPr>
+        <w:rPr>
+          <w:lang w:val="en-US"/>
+        </w:rPr>
+      </w:pPr>
+    </w:p>
+    <w:p>
+      <w:pPr>
+        <w:rPr>
+          <w:lang w:val="en-US"/>
+        </w:rPr>
+      </w:pPr>
+      <w:r>
+        <w:rPr>
+          <w:lang w:val="en-US"/>
+        </w:rPr>
+        <w:t>Lastly, huge computational complexity may require the model owner to split the process of training across multiple servers. However, there is no way of telling if the model was trained correctly by these remote servers, to which model owner may simply not have access to.</w:t>
       </w:r>
     </w:p>
     <w:p>
@@ -136,6 +208,7 @@
         <w:rPr>
           <w:lang w:val="en-US"/>
         </w:rPr>
+        <w:lastRenderedPageBreak/>
         <w:t>Classical ML</w:t>
       </w:r>
     </w:p>
@@ -170,7 +243,6 @@
         <w:rPr>
           <w:lang w:val="en-US"/>
         </w:rPr>
-        <w:lastRenderedPageBreak/>
         <w:t>Decision Trees | Random Forest</w:t>
       </w:r>
     </w:p>
@@ -184,7 +256,21 @@
         <w:rPr>
           <w:lang w:val="en-US"/>
         </w:rPr>
-        <w:t xml:space="preserve">Consider, for example, decision trees. These models are typically used for solving classification problems, but they are not limited to classification. You can think of a decision tree as a series of interdependent questions, answers to which lead to classification. For example here, a series of questions decides if the tree outputs </w:t>
+        <w:t xml:space="preserve">Consider, for example, decision trees. These models are typically used for solving classification problems, but they are not limited to classification. You can think of a decision tree as a series of interdependent questions, answers to which lead to classification. For </w:t>
+      </w:r>
+      <w:proofErr w:type="gramStart"/>
+      <w:r>
+        <w:rPr>
+          <w:lang w:val="en-US"/>
+        </w:rPr>
+        <w:t>example</w:t>
+      </w:r>
+      <w:proofErr w:type="gramEnd"/>
+      <w:r>
+        <w:rPr>
+          <w:lang w:val="en-US"/>
+        </w:rPr>
+        <w:t xml:space="preserve"> here, a series of questions decides if the tree outputs </w:t>
       </w:r>
       <w:r>
         <w:rPr>
@@ -252,7 +338,13 @@
         <w:rPr>
           <w:lang w:val="en-US"/>
         </w:rPr>
-        <w:t xml:space="preserve">We can then combine multiple decision trees into a random forest, where each tree calculates its output, and then by the majority rule the random forest outputs a final decision or a final classification result. For example, here these two trees output </w:t>
+        <w:t xml:space="preserve">We can then combine multiple decision trees into a </w:t>
+      </w:r>
+      <w:r>
+        <w:rPr>
+          <w:lang w:val="en-US"/>
+        </w:rPr>
+        <w:t xml:space="preserve">metamodel called </w:t>
       </w:r>
       <w:r>
         <w:rPr>
@@ -264,6 +356,30 @@
         <w:rPr>
           <w:lang w:val="en-US"/>
         </w:rPr>
+        <w:t>random forest</w:t>
+      </w:r>
+      <w:r>
+        <w:rPr>
+          <w:lang w:val="en-US"/>
+        </w:rPr>
+        <w:t>”</w:t>
+      </w:r>
+      <w:r>
+        <w:rPr>
+          <w:lang w:val="en-US"/>
+        </w:rPr>
+        <w:t xml:space="preserve">, where each tree calculates its output, and then by the majority rule the random forest outputs a final decision or a final classification result. For example, here these two trees output </w:t>
+      </w:r>
+      <w:r>
+        <w:rPr>
+          <w:lang w:val="en-US"/>
+        </w:rPr>
+        <w:t>“</w:t>
+      </w:r>
+      <w:r>
+        <w:rPr>
+          <w:lang w:val="en-US"/>
+        </w:rPr>
         <w:t>ye</w:t>
       </w:r>
       <w:r>
@@ -276,7 +392,21 @@
         <w:rPr>
           <w:lang w:val="en-US"/>
         </w:rPr>
-        <w:t xml:space="preserve">, while this one outputs </w:t>
+        <w:t xml:space="preserve">, while </w:t>
+      </w:r>
+      <w:proofErr w:type="gramStart"/>
+      <w:r>
+        <w:rPr>
+          <w:lang w:val="en-US"/>
+        </w:rPr>
+        <w:t>this one outputs</w:t>
+      </w:r>
+      <w:proofErr w:type="gramEnd"/>
+      <w:r>
+        <w:rPr>
+          <w:lang w:val="en-US"/>
+        </w:rPr>
+        <w:t xml:space="preserve"> </w:t>
       </w:r>
       <w:r>
         <w:rPr>
@@ -358,7 +488,31 @@
         <w:rPr>
           <w:lang w:val="en-US"/>
         </w:rPr>
-        <w:t xml:space="preserve">So, imagine two parties: the prover and the verifier, and the prover wants to prove some statement to the verifier. For example, they may want to prove that they possess a key that grants them access to some system. The easiest way to solve the problem is to just send the key to the verifier, but that, of course, reveals the key, that may be secret. </w:t>
+        <w:t xml:space="preserve">Now, what are zero-knowledge proofs. </w:t>
+      </w:r>
+      <w:r>
+        <w:rPr>
+          <w:lang w:val="en-US"/>
+        </w:rPr>
+        <w:t>I</w:t>
+      </w:r>
+      <w:r>
+        <w:rPr>
+          <w:lang w:val="en-US"/>
+        </w:rPr>
+        <w:t xml:space="preserve">magine two parties: the prover and the verifier, and the prover wants to prove some statement to the verifier. For example, they may want to prove that they possess a key that grants them access to some system. The easiest way to solve the problem is to just send the key to the verifier, but that, of course, reveals the key, </w:t>
+      </w:r>
+      <w:r>
+        <w:rPr>
+          <w:lang w:val="en-US"/>
+        </w:rPr>
+        <w:t>which</w:t>
+      </w:r>
+      <w:r>
+        <w:rPr>
+          <w:lang w:val="en-US"/>
+        </w:rPr>
+        <w:t xml:space="preserve"> may be secret. </w:t>
       </w:r>
       <w:r>
         <w:rPr>
@@ -370,7 +524,7 @@
         <w:rPr>
           <w:lang w:val="en-US"/>
         </w:rPr>
-        <w:t xml:space="preserve"> if the prover could just provide a small and quickly verifiable proof that they possess a key, that would disclose no information about the key itself? This is exactly what zero knowledge proofs are for. They are succinct proofs that certain statements are true. You may think of them as small files that are computationally very hard to fake. We achieve this fascinating property by allowing the prover and the verifier to interact and by allowing the verifier to be a randomized algorithm.</w:t>
+        <w:t xml:space="preserve"> if the prover could just provide a small and quickly verifiable proof that they possess a key, that would disclose no information about the key itself? This is exactly what zero knowledge proofs are for. They are succinct proofs that certain statements are true. You may think of them as small files that are computationally very hard to fake. We achieve this property by allowing the prover and the verifier to interact and by allowing the verifier to be a randomized algorithm.</w:t>
       </w:r>
     </w:p>
     <w:p>
@@ -411,7 +565,6 @@
         <w:rPr>
           <w:lang w:val="en-US"/>
         </w:rPr>
-        <w:lastRenderedPageBreak/>
         <w:t>zkBoost</w:t>
       </w:r>
     </w:p>
@@ -434,7 +587,21 @@
         <w:rPr>
           <w:lang w:val="en-US"/>
         </w:rPr>
-        <w:t>What I propose, is to construct an efficient zero knowledge proof of training for the shallow decision tree, also known as the decision stump, and then to combine these proofs into a proof of training for the gradient boosting model. For the purposes of this talk you may think of gradient boosting as just some metamodel like random forest, discussed before.</w:t>
+        <w:t xml:space="preserve">What I propose, is to construct an efficient zero knowledge proof of training for the shallow decision tree, also known as the decision stump, and then to combine these proofs into a proof of training for the gradient boosting model. For the purposes of this </w:t>
+      </w:r>
+      <w:proofErr w:type="gramStart"/>
+      <w:r>
+        <w:rPr>
+          <w:lang w:val="en-US"/>
+        </w:rPr>
+        <w:t>talk</w:t>
+      </w:r>
+      <w:proofErr w:type="gramEnd"/>
+      <w:r>
+        <w:rPr>
+          <w:lang w:val="en-US"/>
+        </w:rPr>
+        <w:t xml:space="preserve"> you may think of gradient boosting as just some metamodel like random forest, discussed before.</w:t>
       </w:r>
     </w:p>
     <w:p>
@@ -478,7 +645,19 @@
         <w:rPr>
           <w:lang w:val="en-US"/>
         </w:rPr>
-        <w:t xml:space="preserve"> numbers are used excessively in machine learning. For example, during the decision tree training one has to evaluate the expression of the given form [Gini], where </w:t>
+        <w:t xml:space="preserve"> numbers are used excessively in machine learning. For example, during the decision tree training</w:t>
+      </w:r>
+      <w:r>
+        <w:rPr>
+          <w:lang w:val="en-US"/>
+        </w:rPr>
+        <w:t>,</w:t>
+      </w:r>
+      <w:r>
+        <w:rPr>
+          <w:lang w:val="en-US"/>
+        </w:rPr>
+        <w:t xml:space="preserve"> one has to evaluate the expression of the given form [Gini], where </w:t>
       </w:r>
       <m:oMath>
         <m:sSub>
@@ -530,7 +709,19 @@
         <w:rPr>
           <w:lang w:val="en-US"/>
         </w:rPr>
-        <w:t>-th class. These proportions are floating point numbers</w:t>
+        <w:t>-th class. These proportions are floating</w:t>
+      </w:r>
+      <w:r>
+        <w:rPr>
+          <w:lang w:val="en-US"/>
+        </w:rPr>
+        <w:t>-</w:t>
+      </w:r>
+      <w:r>
+        <w:rPr>
+          <w:lang w:val="en-US"/>
+        </w:rPr>
+        <w:t>point numbers</w:t>
       </w:r>
       <w:r>
         <w:rPr>
@@ -563,7 +754,13 @@
         <w:rPr>
           <w:lang w:val="en-US"/>
         </w:rPr>
-        <w:t xml:space="preserve">it gets bigger the more elements of various classes the set </w:t>
+        <w:t>the value</w:t>
+      </w:r>
+      <w:r>
+        <w:rPr>
+          <w:lang w:val="en-US"/>
+        </w:rPr>
+        <w:t xml:space="preserve"> gets bigger the more elements of various classes the set </w:t>
       </w:r>
       <m:oMath>
         <m:r>
@@ -628,7 +825,19 @@
         <w:rPr>
           <w:lang w:val="en-US"/>
         </w:rPr>
-        <w:t>If you think about it, however, we can simulate the behavior of this function with just integers, as we don't really care about the function value itself, rather the relation between the values of this function of various sets.</w:t>
+        <w:t>If you think about it, however, we can simulate the behavior of this function with just integers, as we don't really care about the function value itself, rather the relation between the values of this function o</w:t>
+      </w:r>
+      <w:r>
+        <w:rPr>
+          <w:lang w:val="en-US"/>
+        </w:rPr>
+        <w:t>n</w:t>
+      </w:r>
+      <w:r>
+        <w:rPr>
+          <w:lang w:val="en-US"/>
+        </w:rPr>
+        <w:t xml:space="preserve"> various sets.</w:t>
       </w:r>
       <w:r>
         <w:rPr>
@@ -640,7 +849,19 @@
         <w:rPr>
           <w:lang w:val="en-US"/>
         </w:rPr>
-        <w:t>This sort of little tricks here and there are what make zkBoost possible</w:t>
+        <w:t>This sort of little tricks here and there are what make</w:t>
+      </w:r>
+      <w:r>
+        <w:rPr>
+          <w:lang w:val="en-US"/>
+        </w:rPr>
+        <w:t>s</w:t>
+      </w:r>
+      <w:r>
+        <w:rPr>
+          <w:lang w:val="en-US"/>
+        </w:rPr>
+        <w:t xml:space="preserve"> zkBoost possible</w:t>
       </w:r>
       <w:r>
         <w:rPr>
@@ -734,19 +955,14 @@
         <w:rPr>
           <w:lang w:val="en-US"/>
         </w:rPr>
-        <w:t xml:space="preserve">have touched </w:t>
-      </w:r>
-      <w:r>
-        <w:rPr>
-          <w:lang w:val="en-US"/>
-        </w:rPr>
-        <w:t>up</w:t>
-      </w:r>
-      <w:r>
-        <w:rPr>
-          <w:lang w:val="en-US"/>
-        </w:rPr>
-        <w:t>on some of the details of the implementation of the zkBoost</w:t>
+        <w:t xml:space="preserve">have touched on some of the details of the implementation </w:t>
+      </w:r>
+      <w:r>
+        <w:rPr>
+          <w:lang w:val="en-US"/>
+        </w:rPr>
+        <w:lastRenderedPageBreak/>
+        <w:t>of the zkBoost</w:t>
       </w:r>
       <w:r>
         <w:rPr>
@@ -758,13 +974,25 @@
         <w:rPr>
           <w:lang w:val="en-US"/>
         </w:rPr>
-        <w:t xml:space="preserve"> And</w:t>
-      </w:r>
-      <w:r>
-        <w:rPr>
-          <w:lang w:val="en-US"/>
-        </w:rPr>
-        <w:t xml:space="preserve"> presented a</w:t>
+        <w:t xml:space="preserve"> </w:t>
+      </w:r>
+      <w:r>
+        <w:rPr>
+          <w:lang w:val="en-US"/>
+        </w:rPr>
+        <w:t>O</w:t>
+      </w:r>
+      <w:r>
+        <w:rPr>
+          <w:lang w:val="en-US"/>
+        </w:rPr>
+        <w:t>utlined</w:t>
+      </w:r>
+      <w:r>
+        <w:rPr>
+          <w:lang w:val="en-US"/>
+        </w:rPr>
+        <w:t xml:space="preserve"> a</w:t>
       </w:r>
       <w:r>
         <w:rPr>
@@ -782,19 +1010,7 @@
         <w:rPr>
           <w:lang w:val="en-US"/>
         </w:rPr>
-        <w:t xml:space="preserve">, </w:t>
-      </w:r>
-      <w:r>
-        <w:rPr>
-          <w:lang w:val="en-US"/>
-        </w:rPr>
-        <w:t>which is used</w:t>
-      </w:r>
-      <w:r>
-        <w:rPr>
-          <w:lang w:val="en-US"/>
-        </w:rPr>
-        <w:t xml:space="preserve"> in the novel zero-knowledge proof-of-training</w:t>
+        <w:t>, which is used in the novel zero-knowledge proof-of-training</w:t>
       </w:r>
       <w:r>
         <w:rPr>
@@ -880,38 +1096,875 @@
         <w:rPr>
           <w:lang w:val="en-US"/>
         </w:rPr>
-        <w:t xml:space="preserve">I hope we can become more </w:t>
-      </w:r>
-      <w:r>
-        <w:rPr>
+        <w:t>I hope we can become more trustworthy of big companies in the near future</w:t>
+      </w:r>
+      <w:r>
+        <w:rPr>
+          <w:lang w:val="en-US"/>
+        </w:rPr>
+        <w:t xml:space="preserve"> and this picture </w:t>
+      </w:r>
+      <w:r>
+        <w:rPr>
+          <w:lang w:val="en-US"/>
+        </w:rPr>
+        <w:t>may</w:t>
+      </w:r>
+      <w:r>
+        <w:rPr>
+          <w:lang w:val="en-US"/>
+        </w:rPr>
+        <w:t xml:space="preserve"> just as wel</w:t>
+      </w:r>
+      <w:r>
+        <w:rPr>
+          <w:lang w:val="en-US"/>
+        </w:rPr>
+        <w:t>l</w:t>
+      </w:r>
+      <w:r>
+        <w:rPr>
+          <w:lang w:val="en-US"/>
+        </w:rPr>
+        <w:t xml:space="preserve"> </w:t>
+      </w:r>
+      <w:r>
+        <w:rPr>
+          <w:lang w:val="en-US"/>
+        </w:rPr>
+        <w:t>represent us after the inception of these technologies</w:t>
+      </w:r>
+      <w:r>
+        <w:rPr>
+          <w:lang w:val="en-US"/>
+        </w:rPr>
+        <w:t>. Thank you.</w:t>
+      </w:r>
+    </w:p>
+    <w:p>
+      <w:pPr>
+        <w:rPr>
+          <w:lang w:val="en-US"/>
+        </w:rPr>
+      </w:pPr>
+    </w:p>
+    <w:p>
+      <w:pPr>
+        <w:pStyle w:val="Heading3"/>
+        <w:rPr>
+          <w:lang w:val="en-US"/>
+        </w:rPr>
+      </w:pPr>
+      <w:r>
+        <w:rPr>
+          <w:lang w:val="en-US"/>
+        </w:rPr>
+        <w:t>QUESTION</w:t>
+      </w:r>
+      <w:r>
+        <w:rPr>
+          <w:lang w:val="en-US"/>
+        </w:rPr>
+        <w:t>S</w:t>
+      </w:r>
+    </w:p>
+    <w:p>
+      <w:pPr>
+        <w:rPr>
+          <w:lang w:val="en-US"/>
+        </w:rPr>
+      </w:pPr>
+      <w:r>
+        <w:rPr>
+          <w:b/>
+          <w:bCs/>
+          <w:lang w:val="en-US"/>
+        </w:rPr>
+        <w:t>Q:</w:t>
+      </w:r>
+      <w:r>
+        <w:rPr>
+          <w:lang w:val="en-US"/>
+        </w:rPr>
+        <w:t xml:space="preserve"> </w:t>
+      </w:r>
+      <w:r>
+        <w:rPr>
+          <w:lang w:val="en-US"/>
+        </w:rPr>
+        <w:t>How does your protocol solve the issue of proving model ownership?</w:t>
+      </w:r>
+    </w:p>
+    <w:p>
+      <w:pPr>
+        <w:rPr>
+          <w:lang w:val="en-US"/>
+        </w:rPr>
+      </w:pPr>
+      <w:r>
+        <w:rPr>
+          <w:b/>
+          <w:bCs/>
+          <w:lang w:val="en-US"/>
+        </w:rPr>
+        <w:t>A:</w:t>
+      </w:r>
+      <w:r>
+        <w:rPr>
+          <w:lang w:val="en-US"/>
+        </w:rPr>
+        <w:t xml:space="preserve"> </w:t>
+      </w:r>
+      <w:r>
+        <w:rPr>
+          <w:lang w:val="en-US"/>
+        </w:rPr>
+        <w:t xml:space="preserve">Yeah, thank you for the question. </w:t>
+      </w:r>
+      <w:r>
+        <w:rPr>
+          <w:lang w:val="en-US"/>
+        </w:rPr>
+        <w:t xml:space="preserve">I have indeed left </w:t>
+      </w:r>
+      <w:r>
+        <w:rPr>
+          <w:lang w:val="en-US"/>
+        </w:rPr>
+        <w:t xml:space="preserve">the direct applicability of the proposed protocol a little out of the </w:t>
+      </w:r>
+      <w:r>
+        <w:rPr>
+          <w:lang w:val="en-US"/>
+        </w:rPr>
+        <w:t>scope of the talk</w:t>
+      </w:r>
+      <w:r>
+        <w:rPr>
+          <w:lang w:val="en-US"/>
+        </w:rPr>
+        <w:t xml:space="preserve">. </w:t>
+      </w:r>
+      <w:r>
+        <w:rPr>
+          <w:lang w:val="en-US"/>
+        </w:rPr>
+        <w:t>To answer your question,</w:t>
+      </w:r>
+      <w:r>
+        <w:rPr>
+          <w:lang w:val="en-US"/>
+        </w:rPr>
+        <w:t xml:space="preserve"> the model owner can simply provide a proof that he has trained the model</w:t>
+      </w:r>
+      <w:r>
+        <w:rPr>
+          <w:lang w:val="en-US"/>
+        </w:rPr>
+        <w:t>.</w:t>
+      </w:r>
+      <w:r>
+        <w:rPr>
+          <w:lang w:val="en-US"/>
+        </w:rPr>
+        <w:t xml:space="preserve"> </w:t>
+      </w:r>
+      <w:r>
+        <w:rPr>
+          <w:lang w:val="en-US"/>
+        </w:rPr>
+        <w:t>O</w:t>
+      </w:r>
+      <w:r>
+        <w:rPr>
+          <w:lang w:val="en-US"/>
+        </w:rPr>
+        <w:t xml:space="preserve">ne of </w:t>
+      </w:r>
+      <w:r>
+        <w:rPr>
+          <w:lang w:val="en-US"/>
+        </w:rPr>
+        <w:t xml:space="preserve">the </w:t>
+      </w:r>
+      <w:r>
+        <w:rPr>
+          <w:lang w:val="en-US"/>
+        </w:rPr>
+        <w:t xml:space="preserve">main </w:t>
+      </w:r>
+      <w:r>
+        <w:rPr>
+          <w:lang w:val="en-US"/>
+        </w:rPr>
+        <w:t xml:space="preserve">points of using zero-knowledge proofs </w:t>
+      </w:r>
+      <w:r>
+        <w:rPr>
+          <w:lang w:val="en-US"/>
+        </w:rPr>
+        <w:t>is that they are computationally hard to fake</w:t>
+      </w:r>
+      <w:r>
+        <w:rPr>
+          <w:lang w:val="en-US"/>
+        </w:rPr>
+        <w:t xml:space="preserve">, and in the context of machine learning it means that </w:t>
+      </w:r>
+      <w:r>
+        <w:rPr>
+          <w:lang w:val="en-US"/>
+        </w:rPr>
+        <w:t xml:space="preserve">the </w:t>
+      </w:r>
+      <w:r>
+        <w:rPr>
+          <w:lang w:val="en-US"/>
+        </w:rPr>
+        <w:t>attacker, who has, quote on quote extracted the model</w:t>
+      </w:r>
+      <w:r>
+        <w:rPr>
+          <w:lang w:val="en-US"/>
+        </w:rPr>
+        <w:t xml:space="preserve">, has to </w:t>
+      </w:r>
+      <w:r>
+        <w:rPr>
+          <w:lang w:val="en-US"/>
+        </w:rPr>
+        <w:t xml:space="preserve">spend </w:t>
+      </w:r>
+      <w:r>
+        <w:rPr>
+          <w:lang w:val="en-US"/>
+        </w:rPr>
+        <w:t xml:space="preserve">the </w:t>
+      </w:r>
+      <w:proofErr w:type="gramStart"/>
+      <w:r>
+        <w:rPr>
+          <w:lang w:val="en-US"/>
+        </w:rPr>
+        <w:t>amount</w:t>
+      </w:r>
+      <w:proofErr w:type="gramEnd"/>
+      <w:r>
+        <w:rPr>
+          <w:lang w:val="en-US"/>
+        </w:rPr>
+        <w:t xml:space="preserve"> of computational resources</w:t>
+      </w:r>
+      <w:r>
+        <w:rPr>
+          <w:lang w:val="en-US"/>
+        </w:rPr>
+        <w:t xml:space="preserve"> </w:t>
+      </w:r>
+      <w:r>
+        <w:rPr>
+          <w:lang w:val="en-US"/>
+        </w:rPr>
+        <w:t xml:space="preserve">roughly </w:t>
+      </w:r>
+      <w:r>
+        <w:rPr>
+          <w:lang w:val="en-US"/>
+        </w:rPr>
+        <w:t xml:space="preserve">equivalent </w:t>
+      </w:r>
+      <w:r>
+        <w:rPr>
+          <w:lang w:val="en-US"/>
+        </w:rPr>
+        <w:t xml:space="preserve">to </w:t>
+      </w:r>
+      <w:r>
+        <w:rPr>
+          <w:lang w:val="en-US"/>
+        </w:rPr>
+        <w:t xml:space="preserve">the </w:t>
+      </w:r>
+      <w:r>
+        <w:rPr>
+          <w:lang w:val="en-US"/>
+        </w:rPr>
+        <w:t>model training itself</w:t>
+      </w:r>
+      <w:r>
+        <w:rPr>
+          <w:lang w:val="en-US"/>
+        </w:rPr>
+        <w:t>.</w:t>
+      </w:r>
+      <w:r>
+        <w:rPr>
+          <w:lang w:val="en-US"/>
+        </w:rPr>
+        <w:t xml:space="preserve"> </w:t>
+      </w:r>
+      <w:proofErr w:type="gramStart"/>
+      <w:r>
+        <w:rPr>
+          <w:lang w:val="en-US"/>
+        </w:rPr>
+        <w:t>So</w:t>
+      </w:r>
+      <w:proofErr w:type="gramEnd"/>
+      <w:r>
+        <w:rPr>
+          <w:lang w:val="en-US"/>
+        </w:rPr>
+        <w:t xml:space="preserve"> this is </w:t>
+      </w:r>
+      <w:r>
+        <w:rPr>
+          <w:lang w:val="en-US"/>
+        </w:rPr>
+        <w:t xml:space="preserve">a high-level idea of </w:t>
+      </w:r>
+      <w:r>
+        <w:rPr>
+          <w:lang w:val="en-US"/>
+        </w:rPr>
+        <w:t>how it’s done.</w:t>
+      </w:r>
+    </w:p>
+    <w:p>
+      <w:pPr>
+        <w:rPr>
+          <w:lang w:val="en-US"/>
+        </w:rPr>
+      </w:pPr>
+    </w:p>
+    <w:p>
+      <w:pPr>
+        <w:rPr>
+          <w:lang w:val="en-US"/>
+        </w:rPr>
+      </w:pPr>
+      <w:r>
+        <w:rPr>
+          <w:b/>
+          <w:bCs/>
+          <w:lang w:val="en-US"/>
+        </w:rPr>
+        <w:t>Q:</w:t>
+      </w:r>
+      <w:r>
+        <w:rPr>
+          <w:lang w:val="en-US"/>
+        </w:rPr>
+        <w:t xml:space="preserve"> </w:t>
+      </w:r>
+      <w:r>
+        <w:rPr>
+          <w:lang w:val="en-US"/>
+        </w:rPr>
+        <w:t>Is classical machine learning still relevant today, when we have neural networks?</w:t>
+      </w:r>
+    </w:p>
+    <w:p>
+      <w:pPr>
+        <w:rPr>
+          <w:lang w:val="en-US"/>
+        </w:rPr>
+      </w:pPr>
+      <w:r>
+        <w:rPr>
+          <w:b/>
+          <w:bCs/>
+          <w:lang w:val="en-US"/>
+        </w:rPr>
+        <w:t>A:</w:t>
+      </w:r>
+      <w:r>
+        <w:rPr>
+          <w:lang w:val="en-US"/>
+        </w:rPr>
+        <w:t xml:space="preserve"> </w:t>
+      </w:r>
+      <w:r>
+        <w:rPr>
+          <w:lang w:val="en-US"/>
+        </w:rPr>
+        <w:t>Sure, thank you for your question</w:t>
+      </w:r>
+      <w:r>
+        <w:rPr>
+          <w:lang w:val="en-US"/>
+        </w:rPr>
+        <w:t xml:space="preserve">. </w:t>
+      </w:r>
+      <w:r>
+        <w:rPr>
+          <w:lang w:val="en-US"/>
+        </w:rPr>
+        <w:t>Well, t</w:t>
+      </w:r>
+      <w:r>
+        <w:rPr>
+          <w:lang w:val="en-US"/>
+        </w:rPr>
+        <w:t xml:space="preserve">his is actually </w:t>
+      </w:r>
+      <w:r>
+        <w:rPr>
+          <w:lang w:val="en-US"/>
+        </w:rPr>
+        <w:t xml:space="preserve">a pretty common joke in the community of machine learning experts. </w:t>
+      </w:r>
+      <w:r>
+        <w:rPr>
+          <w:lang w:val="en-US"/>
+        </w:rPr>
+        <w:t xml:space="preserve">It turns out, </w:t>
+      </w:r>
+      <w:r>
+        <w:rPr>
+          <w:lang w:val="en-US"/>
+        </w:rPr>
+        <w:t>that a lot of the tasks we use machine learning for</w:t>
+      </w:r>
+      <w:r>
+        <w:rPr>
+          <w:lang w:val="en-US"/>
+        </w:rPr>
+        <w:t>,</w:t>
+      </w:r>
+      <w:r>
+        <w:rPr>
+          <w:lang w:val="en-US"/>
+        </w:rPr>
+        <w:t xml:space="preserve"> don’t require us to use </w:t>
+      </w:r>
+      <w:r>
+        <w:rPr>
+          <w:lang w:val="en-US"/>
+        </w:rPr>
+        <w:t xml:space="preserve">neural networks, they can </w:t>
+      </w:r>
+      <w:r>
+        <w:rPr>
+          <w:lang w:val="en-US"/>
+        </w:rPr>
+        <w:t xml:space="preserve">typically </w:t>
+      </w:r>
+      <w:r>
+        <w:rPr>
+          <w:lang w:val="en-US"/>
+        </w:rPr>
+        <w:t xml:space="preserve">be </w:t>
+      </w:r>
+      <w:r>
+        <w:rPr>
+          <w:lang w:val="en-US"/>
+        </w:rPr>
+        <w:t>solved</w:t>
+      </w:r>
+      <w:r>
+        <w:rPr>
+          <w:lang w:val="en-US"/>
+        </w:rPr>
+        <w:t xml:space="preserve"> </w:t>
+      </w:r>
+      <w:r>
+        <w:rPr>
+          <w:lang w:val="en-US"/>
+        </w:rPr>
+        <w:t xml:space="preserve">by much </w:t>
+      </w:r>
+      <w:r>
+        <w:rPr>
+          <w:lang w:val="en-US"/>
+        </w:rPr>
+        <w:t>faster</w:t>
+      </w:r>
+      <w:r>
+        <w:rPr>
+          <w:lang w:val="en-US"/>
+        </w:rPr>
+        <w:t xml:space="preserve"> </w:t>
+      </w:r>
+      <w:r>
+        <w:rPr>
+          <w:lang w:val="en-US"/>
+        </w:rPr>
+        <w:t xml:space="preserve">and much </w:t>
+      </w:r>
+      <w:r>
+        <w:rPr>
+          <w:lang w:val="en-US"/>
+        </w:rPr>
+        <w:t xml:space="preserve">simpler </w:t>
+      </w:r>
+      <w:r>
+        <w:rPr>
+          <w:lang w:val="en-US"/>
+        </w:rPr>
+        <w:t>classical algorithms</w:t>
+      </w:r>
+      <w:r>
+        <w:rPr>
+          <w:lang w:val="en-US"/>
+        </w:rPr>
+        <w:t>, such as cl</w:t>
+      </w:r>
+      <w:r>
+        <w:rPr>
+          <w:lang w:val="en-US"/>
+        </w:rPr>
+        <w:t>u</w:t>
+      </w:r>
+      <w:r>
+        <w:rPr>
+          <w:lang w:val="en-US"/>
+        </w:rPr>
+        <w:t>sterization</w:t>
+      </w:r>
+      <w:r>
+        <w:rPr>
+          <w:lang w:val="en-US"/>
+        </w:rPr>
+        <w:t xml:space="preserve"> </w:t>
+      </w:r>
+      <w:r>
+        <w:rPr>
+          <w:lang w:val="en-US"/>
+        </w:rPr>
+        <w:t>or regression</w:t>
+      </w:r>
+      <w:r>
+        <w:rPr>
+          <w:lang w:val="en-US"/>
+        </w:rPr>
+        <w:t xml:space="preserve">. </w:t>
+      </w:r>
+      <w:r>
+        <w:rPr>
+          <w:lang w:val="en-US"/>
+        </w:rPr>
+        <w:t xml:space="preserve">Even </w:t>
+      </w:r>
+      <w:r>
+        <w:rPr>
+          <w:lang w:val="en-US"/>
+        </w:rPr>
+        <w:t xml:space="preserve">if </w:t>
+      </w:r>
+      <w:r>
+        <w:rPr>
+          <w:lang w:val="en-US"/>
+        </w:rPr>
+        <w:t xml:space="preserve">we zoom out a little, </w:t>
+      </w:r>
+      <w:r>
+        <w:rPr>
+          <w:lang w:val="en-US"/>
+        </w:rPr>
+        <w:t>we</w:t>
+      </w:r>
+      <w:r>
+        <w:rPr>
+          <w:lang w:val="en-US"/>
+        </w:rPr>
+        <w:t xml:space="preserve"> can look </w:t>
+      </w:r>
+      <w:r>
+        <w:rPr>
+          <w:lang w:val="en-US"/>
+        </w:rPr>
+        <w:t>at</w:t>
+      </w:r>
+      <w:r>
+        <w:rPr>
+          <w:lang w:val="en-US"/>
+        </w:rPr>
+        <w:t>, for example,</w:t>
+      </w:r>
+      <w:r>
+        <w:rPr>
+          <w:lang w:val="en-US"/>
+        </w:rPr>
+        <w:t xml:space="preserve"> Yandex</w:t>
+      </w:r>
+      <w:r>
+        <w:rPr>
+          <w:lang w:val="en-US"/>
+        </w:rPr>
+        <w:t xml:space="preserve"> </w:t>
+      </w:r>
+      <w:r>
+        <w:rPr>
+          <w:lang w:val="en-US"/>
+        </w:rPr>
+        <w:t xml:space="preserve">who </w:t>
+      </w:r>
+      <w:r>
+        <w:rPr>
+          <w:lang w:val="en-US"/>
+        </w:rPr>
+        <w:t xml:space="preserve">has open-sourced CatBoost </w:t>
+      </w:r>
+      <w:r>
+        <w:rPr>
+          <w:lang w:val="en-US"/>
+        </w:rPr>
+        <w:t xml:space="preserve">boosting algorithm, which among other things promises to combine neural networks and classical </w:t>
+      </w:r>
+      <w:r>
+        <w:rPr>
+          <w:lang w:val="en-US"/>
+        </w:rPr>
+        <w:t xml:space="preserve">machine learning </w:t>
+      </w:r>
+      <w:r>
+        <w:rPr>
+          <w:lang w:val="en-US"/>
+        </w:rPr>
+        <w:t>models</w:t>
+      </w:r>
+      <w:r>
+        <w:rPr>
+          <w:lang w:val="en-US"/>
+        </w:rPr>
+        <w:t xml:space="preserve"> to achieve even better results.</w:t>
+      </w:r>
+      <w:r>
+        <w:rPr>
+          <w:lang w:val="en-US"/>
+        </w:rPr>
+        <w:t xml:space="preserve"> So</w:t>
+      </w:r>
+      <w:r>
+        <w:rPr>
+          <w:lang w:val="en-US"/>
+        </w:rPr>
+        <w:t xml:space="preserve">, answering your question, </w:t>
+      </w:r>
+      <w:r>
+        <w:rPr>
+          <w:lang w:val="en-US"/>
+        </w:rPr>
+        <w:t xml:space="preserve">of course, classical machine learning is still very much relevant </w:t>
+      </w:r>
+      <w:r>
+        <w:rPr>
+          <w:lang w:val="en-US"/>
+        </w:rPr>
+        <w:t>today.</w:t>
+      </w:r>
+    </w:p>
+    <w:p>
+      <w:pPr>
+        <w:rPr>
+          <w:lang w:val="en-US"/>
+        </w:rPr>
+      </w:pPr>
+    </w:p>
+    <w:p>
+      <w:pPr>
+        <w:rPr>
+          <w:lang w:val="en-US"/>
+        </w:rPr>
+      </w:pPr>
+      <w:r>
+        <w:rPr>
+          <w:b/>
+          <w:bCs/>
           <w:lang w:val="en-US"/>
         </w:rPr>
         <w:lastRenderedPageBreak/>
-        <w:t>trustworthy of big companies in the near future</w:t>
-      </w:r>
-      <w:r>
-        <w:rPr>
-          <w:lang w:val="en-US"/>
-        </w:rPr>
-        <w:t xml:space="preserve"> and this picture </w:t>
-      </w:r>
-      <w:r>
-        <w:rPr>
-          <w:lang w:val="en-US"/>
-        </w:rPr>
-        <w:t xml:space="preserve">may </w:t>
-      </w:r>
-      <w:r>
-        <w:rPr>
-          <w:lang w:val="en-US"/>
-        </w:rPr>
-        <w:t>represent us after the inception of these technologies</w:t>
-      </w:r>
-      <w:r>
-        <w:rPr>
-          <w:lang w:val="en-US"/>
-        </w:rPr>
-        <w:t>. Thank you.</w:t>
+        <w:t>Q:</w:t>
+      </w:r>
+      <w:r>
+        <w:rPr>
+          <w:lang w:val="en-US"/>
+        </w:rPr>
+        <w:t xml:space="preserve"> Is this the topic of your PhD dissertation?</w:t>
+      </w:r>
+    </w:p>
+    <w:p>
+      <w:pPr>
+        <w:rPr>
+          <w:lang w:val="en-US"/>
+        </w:rPr>
+      </w:pPr>
+      <w:r>
+        <w:rPr>
+          <w:b/>
+          <w:bCs/>
+          <w:lang w:val="en-US"/>
+        </w:rPr>
+        <w:t>A:</w:t>
+      </w:r>
+      <w:r>
+        <w:rPr>
+          <w:lang w:val="en-US"/>
+        </w:rPr>
+        <w:t xml:space="preserve"> </w:t>
+      </w:r>
+      <w:r>
+        <w:rPr>
+          <w:lang w:val="en-US"/>
+        </w:rPr>
+        <w:t xml:space="preserve">Thank you for the question. </w:t>
+      </w:r>
+      <w:r>
+        <w:rPr>
+          <w:lang w:val="en-US"/>
+        </w:rPr>
+        <w:t xml:space="preserve">Yes, </w:t>
+      </w:r>
+      <w:r>
+        <w:rPr>
+          <w:lang w:val="en-US"/>
+        </w:rPr>
+        <w:t>it is</w:t>
+      </w:r>
+      <w:r>
+        <w:rPr>
+          <w:lang w:val="en-US"/>
+        </w:rPr>
+        <w:t>.</w:t>
+      </w:r>
+      <w:r>
+        <w:rPr>
+          <w:lang w:val="en-US"/>
+        </w:rPr>
+        <w:t xml:space="preserve"> </w:t>
+      </w:r>
+      <w:r>
+        <w:rPr>
+          <w:lang w:val="en-US"/>
+        </w:rPr>
+        <w:t xml:space="preserve">I have </w:t>
+      </w:r>
+      <w:r>
+        <w:rPr>
+          <w:lang w:val="en-US"/>
+        </w:rPr>
+        <w:t xml:space="preserve">actually </w:t>
+      </w:r>
+      <w:r>
+        <w:rPr>
+          <w:lang w:val="en-US"/>
+        </w:rPr>
+        <w:t>came up with</w:t>
+      </w:r>
+      <w:r>
+        <w:rPr>
+          <w:lang w:val="en-US"/>
+        </w:rPr>
+        <w:t xml:space="preserve"> this idea just recently</w:t>
+      </w:r>
+      <w:r>
+        <w:rPr>
+          <w:lang w:val="en-US"/>
+        </w:rPr>
+        <w:t xml:space="preserve">, and after some consultations </w:t>
+      </w:r>
+      <w:r>
+        <w:rPr>
+          <w:lang w:val="en-US"/>
+        </w:rPr>
+        <w:t xml:space="preserve">with </w:t>
+      </w:r>
+      <w:r>
+        <w:rPr>
+          <w:lang w:val="en-US"/>
+        </w:rPr>
+        <w:t>more experienced people</w:t>
+      </w:r>
+      <w:r>
+        <w:rPr>
+          <w:lang w:val="en-US"/>
+        </w:rPr>
+        <w:t xml:space="preserve">, I </w:t>
+      </w:r>
+      <w:r>
+        <w:rPr>
+          <w:lang w:val="en-US"/>
+        </w:rPr>
+        <w:t xml:space="preserve">understood that it is </w:t>
+      </w:r>
+      <w:r>
+        <w:rPr>
+          <w:lang w:val="en-US"/>
+        </w:rPr>
+        <w:t>completely</w:t>
+      </w:r>
+      <w:r>
+        <w:rPr>
+          <w:lang w:val="en-US"/>
+        </w:rPr>
+        <w:t xml:space="preserve"> possible to build what I have described today</w:t>
+      </w:r>
+      <w:r>
+        <w:rPr>
+          <w:lang w:val="en-US"/>
+        </w:rPr>
+        <w:t xml:space="preserve">, though it will require new techniques to be constructed, as the question </w:t>
+      </w:r>
+      <w:r>
+        <w:rPr>
+          <w:lang w:val="en-US"/>
+        </w:rPr>
+        <w:t xml:space="preserve">of </w:t>
+      </w:r>
+      <w:r>
+        <w:rPr>
+          <w:lang w:val="en-US"/>
+        </w:rPr>
+        <w:t xml:space="preserve">zero-knowledge proofs of training for </w:t>
+      </w:r>
+      <w:r>
+        <w:rPr>
+          <w:lang w:val="en-US"/>
+        </w:rPr>
+        <w:t xml:space="preserve">classical models </w:t>
+      </w:r>
+      <w:r>
+        <w:rPr>
+          <w:lang w:val="en-US"/>
+        </w:rPr>
+        <w:t>has not yet gained that much attention</w:t>
+      </w:r>
+      <w:r>
+        <w:rPr>
+          <w:lang w:val="en-US"/>
+        </w:rPr>
+        <w:t xml:space="preserve">, since the </w:t>
+      </w:r>
+      <w:r>
+        <w:rPr>
+          <w:lang w:val="en-US"/>
+        </w:rPr>
+        <w:t>area is</w:t>
+      </w:r>
+      <w:r>
+        <w:rPr>
+          <w:lang w:val="en-US"/>
+        </w:rPr>
+        <w:t xml:space="preserve"> just developing and even the terminology is not </w:t>
+      </w:r>
+      <w:r>
+        <w:rPr>
+          <w:lang w:val="en-US"/>
+        </w:rPr>
+        <w:t xml:space="preserve">that </w:t>
+      </w:r>
+      <w:r>
+        <w:rPr>
+          <w:lang w:val="en-US"/>
+        </w:rPr>
+        <w:t>stable yet</w:t>
+      </w:r>
+      <w:r>
+        <w:rPr>
+          <w:lang w:val="en-US"/>
+        </w:rPr>
+        <w:t>.</w:t>
       </w:r>
     </w:p>
     <w:p>
@@ -929,6 +1982,103 @@
     </w:sectPr>
   </w:body>
 </w:document>
+</file>
+
+<file path=word/numbering.xml><?xml version="1.0" encoding="utf-8"?>
+<w:numbering xmlns:wpc="http://schemas.microsoft.com/office/word/2010/wordprocessingCanvas" xmlns:cx="http://schemas.microsoft.com/office/drawing/2014/chartex" xmlns:cx1="http://schemas.microsoft.com/office/drawing/2015/9/8/chartex" xmlns:cx2="http://schemas.microsoft.com/office/drawing/2015/10/21/chartex" xmlns:cx3="http://schemas.microsoft.com/office/drawing/2016/5/9/chartex" xmlns:cx4="http://schemas.microsoft.com/office/drawing/2016/5/10/chartex" xmlns:cx5="http://schemas.microsoft.com/office/drawing/2016/5/11/chartex" xmlns:cx6="http://schemas.microsoft.com/office/drawing/2016/5/12/chartex" xmlns:cx7="http://schemas.microsoft.com/office/drawing/2016/5/13/chartex" xmlns:cx8="http://schemas.microsoft.com/office/drawing/2016/5/14/chartex" xmlns:mc="http://schemas.openxmlformats.org/markup-compatibility/2006" xmlns:aink="http://schemas.microsoft.com/office/drawing/2016/ink" xmlns:am3d="http://schemas.microsoft.com/office/drawing/2017/model3d" xmlns:o="urn:schemas-microsoft-com:office:office" xmlns:oel="http://schemas.microsoft.com/office/2019/extlst" xmlns:r="http://schemas.openxmlformats.org/officeDocument/2006/relationships" xmlns:m="http://schemas.openxmlformats.org/officeDocument/2006/math" xmlns:v="urn:schemas-microsoft-com:vml" xmlns:wp14="http://schemas.microsoft.com/office/word/2010/wordprocessingDrawing" xmlns:wp="http://schemas.openxmlformats.org/drawingml/2006/wordprocessingDrawing" xmlns:w10="urn:schemas-microsoft-com:office:word" xmlns:w="http://schemas.openxmlformats.org/wordprocessingml/2006/main" xmlns:w14="http://schemas.microsoft.com/office/word/2010/wordml" xmlns:w15="http://schemas.microsoft.com/office/word/2012/wordml" xmlns:w16cex="http://schemas.microsoft.com/office/word/2018/wordml/cex" xmlns:w16cid="http://schemas.microsoft.com/office/word/2016/wordml/cid" xmlns:w16="http://schemas.microsoft.com/office/word/2018/wordml" xmlns:w16sdtdh="http://schemas.microsoft.com/office/word/2020/wordml/sdtdatahash" xmlns:w16se="http://schemas.microsoft.com/office/word/2015/wordml/symex" xmlns:wpg="http://schemas.microsoft.com/office/word/2010/wordprocessingGroup" xmlns:wpi="http://schemas.microsoft.com/office/word/2010/wordprocessingInk" xmlns:wne="http://schemas.microsoft.com/office/word/2006/wordml" xmlns:wps="http://schemas.microsoft.com/office/word/2010/wordprocessingShape" mc:Ignorable="w14 w15 w16se w16cid w16 w16cex w16sdtdh wp14">
+  <w:abstractNum w:abstractNumId="0" w15:restartNumberingAfterBreak="0">
+    <w:nsid w:val="35A068F2"/>
+    <w:multiLevelType w:val="hybridMultilevel"/>
+    <w:tmpl w:val="A2866842"/>
+    <w:lvl w:ilvl="0" w:tplc="344E22B4">
+      <w:start w:val="1"/>
+      <w:numFmt w:val="upperLetter"/>
+      <w:lvlText w:val="%1&gt;"/>
+      <w:lvlJc w:val="left"/>
+      <w:pPr>
+        <w:ind w:left="720" w:hanging="360"/>
+      </w:pPr>
+      <w:rPr>
+        <w:rFonts w:hint="default"/>
+      </w:rPr>
+    </w:lvl>
+    <w:lvl w:ilvl="1" w:tplc="08090019" w:tentative="1">
+      <w:start w:val="1"/>
+      <w:numFmt w:val="lowerLetter"/>
+      <w:lvlText w:val="%2."/>
+      <w:lvlJc w:val="left"/>
+      <w:pPr>
+        <w:ind w:left="1440" w:hanging="360"/>
+      </w:pPr>
+    </w:lvl>
+    <w:lvl w:ilvl="2" w:tplc="0809001B" w:tentative="1">
+      <w:start w:val="1"/>
+      <w:numFmt w:val="lowerRoman"/>
+      <w:lvlText w:val="%3."/>
+      <w:lvlJc w:val="right"/>
+      <w:pPr>
+        <w:ind w:left="2160" w:hanging="180"/>
+      </w:pPr>
+    </w:lvl>
+    <w:lvl w:ilvl="3" w:tplc="0809000F" w:tentative="1">
+      <w:start w:val="1"/>
+      <w:numFmt w:val="decimal"/>
+      <w:lvlText w:val="%4."/>
+      <w:lvlJc w:val="left"/>
+      <w:pPr>
+        <w:ind w:left="2880" w:hanging="360"/>
+      </w:pPr>
+    </w:lvl>
+    <w:lvl w:ilvl="4" w:tplc="08090019" w:tentative="1">
+      <w:start w:val="1"/>
+      <w:numFmt w:val="lowerLetter"/>
+      <w:lvlText w:val="%5."/>
+      <w:lvlJc w:val="left"/>
+      <w:pPr>
+        <w:ind w:left="3600" w:hanging="360"/>
+      </w:pPr>
+    </w:lvl>
+    <w:lvl w:ilvl="5" w:tplc="0809001B" w:tentative="1">
+      <w:start w:val="1"/>
+      <w:numFmt w:val="lowerRoman"/>
+      <w:lvlText w:val="%6."/>
+      <w:lvlJc w:val="right"/>
+      <w:pPr>
+        <w:ind w:left="4320" w:hanging="180"/>
+      </w:pPr>
+    </w:lvl>
+    <w:lvl w:ilvl="6" w:tplc="0809000F" w:tentative="1">
+      <w:start w:val="1"/>
+      <w:numFmt w:val="decimal"/>
+      <w:lvlText w:val="%7."/>
+      <w:lvlJc w:val="left"/>
+      <w:pPr>
+        <w:ind w:left="5040" w:hanging="360"/>
+      </w:pPr>
+    </w:lvl>
+    <w:lvl w:ilvl="7" w:tplc="08090019" w:tentative="1">
+      <w:start w:val="1"/>
+      <w:numFmt w:val="lowerLetter"/>
+      <w:lvlText w:val="%8."/>
+      <w:lvlJc w:val="left"/>
+      <w:pPr>
+        <w:ind w:left="5760" w:hanging="360"/>
+      </w:pPr>
+    </w:lvl>
+    <w:lvl w:ilvl="8" w:tplc="0809001B" w:tentative="1">
+      <w:start w:val="1"/>
+      <w:numFmt w:val="lowerRoman"/>
+      <w:lvlText w:val="%9."/>
+      <w:lvlJc w:val="right"/>
+      <w:pPr>
+        <w:ind w:left="6480" w:hanging="180"/>
+      </w:pPr>
+    </w:lvl>
+  </w:abstractNum>
+  <w:num w:numId="1" w16cid:durableId="1299800437">
+    <w:abstractNumId w:val="0"/>
+  </w:num>
+</w:numbering>
 </file>
 
 <file path=word/styles.xml><?xml version="1.0" encoding="utf-8"?>
@@ -1406,7 +2556,6 @@
   <w:style w:type="character" w:default="1" w:styleId="DefaultParagraphFont">
     <w:name w:val="Default Paragraph Font"/>
     <w:uiPriority w:val="1"/>
-    <w:semiHidden/>
     <w:unhideWhenUsed/>
   </w:style>
   <w:style w:type="table" w:default="1" w:styleId="TableNormal">
@@ -1478,6 +2627,17 @@
     <w:rPr>
       <w:color w:val="666666"/>
     </w:rPr>
+  </w:style>
+  <w:style w:type="paragraph" w:styleId="ListParagraph">
+    <w:name w:val="List Paragraph"/>
+    <w:basedOn w:val="Normal"/>
+    <w:uiPriority w:val="34"/>
+    <w:qFormat/>
+    <w:rsid w:val="006675F5"/>
+    <w:pPr>
+      <w:ind w:left="720"/>
+      <w:contextualSpacing/>
+    </w:pPr>
   </w:style>
 </w:styles>
 </file>

</xml_diff>